<commit_message>
formato del proyecto, 1.7 modelo del proyecto, historias de usuario, auth del front
</commit_message>
<xml_diff>
--- a/Documentacion/Primer Trimestre/Formato proyecto .docx
+++ b/Documentacion/Primer Trimestre/Formato proyecto .docx
@@ -1649,6 +1649,18 @@
         <w:rPr>
           <w:rFonts w:ascii="Arial" w:eastAsia="Arial" w:hAnsi="Arial" w:cs="Arial"/>
           <w:b/>
+          <w:sz w:val="20"/>
+          <w:szCs w:val="20"/>
+        </w:rPr>
+      </w:pPr>
+    </w:p>
+    <w:p>
+      <w:pPr>
+        <w:spacing w:after="0" w:line="240" w:lineRule="auto"/>
+        <w:jc w:val="both"/>
+        <w:rPr>
+          <w:rFonts w:ascii="Arial" w:eastAsia="Arial" w:hAnsi="Arial" w:cs="Arial"/>
+          <w:b/>
           <w:sz w:val="24"/>
           <w:szCs w:val="24"/>
         </w:rPr>
@@ -2598,13 +2610,55 @@
         <w:rPr>
           <w:rFonts w:ascii="Arial" w:eastAsia="Arial" w:hAnsi="Arial" w:cs="Arial"/>
         </w:rPr>
-        <w:t>el cual nos da</w:t>
-      </w:r>
-      <w:r>
-        <w:rPr>
-          <w:rFonts w:ascii="Arial" w:eastAsia="Arial" w:hAnsi="Arial" w:cs="Arial"/>
-        </w:rPr>
-        <w:t xml:space="preserve"> enfoque flexible e interactivo que se adapta bien a las características y necesidades y no</w:t>
+        <w:t>ya que al momento de compararlo con otro modelo como el RUP, de acuerdo a la tabla</w:t>
+      </w:r>
+      <w:r>
+        <w:rPr>
+          <w:rFonts w:ascii="Arial" w:eastAsia="Arial" w:hAnsi="Arial" w:cs="Arial"/>
+        </w:rPr>
+        <w:t xml:space="preserve"> de comparación de modelos</w:t>
+      </w:r>
+      <w:r>
+        <w:rPr>
+          <w:rFonts w:ascii="Arial" w:eastAsia="Arial" w:hAnsi="Arial" w:cs="Arial"/>
+        </w:rPr>
+        <w:t xml:space="preserve">, se puede destacar que el espiral </w:t>
+      </w:r>
+      <w:r>
+        <w:rPr>
+          <w:rFonts w:ascii="Arial" w:eastAsia="Arial" w:hAnsi="Arial" w:cs="Arial"/>
+        </w:rPr>
+        <w:t>nos</w:t>
+      </w:r>
+      <w:r>
+        <w:rPr>
+          <w:rFonts w:ascii="Arial" w:eastAsia="Arial" w:hAnsi="Arial" w:cs="Arial"/>
+        </w:rPr>
+        <w:t xml:space="preserve"> </w:t>
+      </w:r>
+      <w:r>
+        <w:rPr>
+          <w:rFonts w:ascii="Arial" w:eastAsia="Arial" w:hAnsi="Arial" w:cs="Arial"/>
+        </w:rPr>
+        <w:t>da</w:t>
+      </w:r>
+      <w:r>
+        <w:rPr>
+          <w:rFonts w:ascii="Arial" w:eastAsia="Arial" w:hAnsi="Arial" w:cs="Arial"/>
+        </w:rPr>
+        <w:t xml:space="preserve"> </w:t>
+      </w:r>
+      <w:r>
+        <w:rPr>
+          <w:rFonts w:ascii="Arial" w:eastAsia="Arial" w:hAnsi="Arial" w:cs="Arial"/>
+        </w:rPr>
+        <w:t xml:space="preserve">un </w:t>
+      </w:r>
+      <w:r>
+        <w:rPr>
+          <w:rFonts w:ascii="Arial" w:eastAsia="Arial" w:hAnsi="Arial" w:cs="Arial"/>
+        </w:rPr>
+        <w:t>enfoque flexible e interactivo que se adapta bien a las características y necesidades y no</w:t>
       </w:r>
       <w:r>
         <w:rPr>
@@ -2634,14 +2688,14 @@
         <w:rPr>
           <w:rFonts w:ascii="Arial" w:eastAsia="Arial" w:hAnsi="Arial" w:cs="Arial"/>
         </w:rPr>
-        <w:t xml:space="preserve">uestro proyecto es amplio y cubre múltiples módulos (solicitudes, vacantes, gestión de empleados, horarios, contratos, reportes, etc.). En lugar de desarrollar todo de una sola vez, el modelo espiral nos permite trabajar en fases iterativas, probando y mejorando cada </w:t>
+        <w:t xml:space="preserve">uestro proyecto es amplio y cubre múltiples módulos (solicitudes, vacantes, gestión de empleados, horarios, contratos, </w:t>
       </w:r>
       <w:r>
         <w:rPr>
           <w:rFonts w:ascii="Arial" w:eastAsia="Arial" w:hAnsi="Arial" w:cs="Arial"/>
         </w:rPr>
         <w:lastRenderedPageBreak/>
-        <w:t>módulo antes de pasar al siguiente</w:t>
+        <w:t>reportes, etc.). En lugar de desarrollar todo de una sola vez, el modelo espiral nos permite trabajar en fases iterativas, probando y mejorando cada módulo antes de pasar al siguiente</w:t>
       </w:r>
       <w:r>
         <w:rPr>
@@ -2807,9 +2861,6 @@
         <w:spacing w:before="240" w:after="240"/>
         <w:rPr>
           <w:rFonts w:ascii="Arial" w:eastAsia="Arial" w:hAnsi="Arial" w:cs="Arial"/>
-          <w:b/>
-          <w:sz w:val="26"/>
-          <w:szCs w:val="26"/>
         </w:rPr>
       </w:pPr>
       <w:r>
@@ -2867,8 +2918,1304 @@
         <w:t>dentro del mismo análisis de riesgos por cada ciclo.</w:t>
       </w:r>
     </w:p>
+    <w:p>
+      <w:pPr>
+        <w:spacing w:before="240" w:after="240"/>
+        <w:rPr>
+          <w:rFonts w:ascii="Arial" w:eastAsia="Arial" w:hAnsi="Arial" w:cs="Arial"/>
+        </w:rPr>
+      </w:pPr>
+    </w:p>
+    <w:p>
+      <w:pPr>
+        <w:spacing w:before="240" w:after="240"/>
+        <w:rPr>
+          <w:rFonts w:ascii="Arial" w:eastAsia="Arial" w:hAnsi="Arial" w:cs="Arial"/>
+        </w:rPr>
+      </w:pPr>
+    </w:p>
+    <w:p>
+      <w:pPr>
+        <w:spacing w:before="240" w:after="240"/>
+        <w:rPr>
+          <w:rFonts w:ascii="Arial" w:eastAsia="Arial" w:hAnsi="Arial" w:cs="Arial"/>
+        </w:rPr>
+      </w:pPr>
+    </w:p>
+    <w:p>
+      <w:pPr>
+        <w:spacing w:before="240" w:after="240"/>
+        <w:rPr>
+          <w:rFonts w:ascii="Arial" w:eastAsia="Arial" w:hAnsi="Arial" w:cs="Arial"/>
+        </w:rPr>
+      </w:pPr>
+    </w:p>
+    <w:p>
+      <w:pPr>
+        <w:spacing w:before="240" w:after="240"/>
+        <w:rPr>
+          <w:rFonts w:ascii="Arial" w:eastAsia="Arial" w:hAnsi="Arial" w:cs="Arial"/>
+        </w:rPr>
+      </w:pPr>
+    </w:p>
+    <w:p>
+      <w:pPr>
+        <w:spacing w:before="240" w:after="240"/>
+        <w:rPr>
+          <w:rFonts w:ascii="Arial" w:eastAsia="Arial" w:hAnsi="Arial" w:cs="Arial"/>
+        </w:rPr>
+      </w:pPr>
+    </w:p>
+    <w:p>
+      <w:pPr>
+        <w:spacing w:before="240" w:after="240"/>
+        <w:rPr>
+          <w:rFonts w:ascii="Arial" w:eastAsia="Arial" w:hAnsi="Arial" w:cs="Arial"/>
+        </w:rPr>
+      </w:pPr>
+    </w:p>
+    <w:p>
+      <w:pPr>
+        <w:spacing w:before="240" w:after="240"/>
+        <w:rPr>
+          <w:rFonts w:ascii="Arial" w:eastAsia="Arial" w:hAnsi="Arial" w:cs="Arial"/>
+        </w:rPr>
+      </w:pPr>
+    </w:p>
+    <w:p>
+      <w:pPr>
+        <w:spacing w:before="240" w:after="240"/>
+        <w:rPr>
+          <w:rFonts w:ascii="Arial" w:eastAsia="Arial" w:hAnsi="Arial" w:cs="Arial"/>
+        </w:rPr>
+      </w:pPr>
+    </w:p>
+    <w:p>
+      <w:pPr>
+        <w:spacing w:before="240" w:after="240"/>
+        <w:rPr>
+          <w:rFonts w:ascii="Arial" w:eastAsia="Arial" w:hAnsi="Arial" w:cs="Arial"/>
+        </w:rPr>
+      </w:pPr>
+    </w:p>
+    <w:p>
+      <w:pPr>
+        <w:spacing w:before="240" w:after="240"/>
+        <w:rPr>
+          <w:rFonts w:ascii="Arial" w:eastAsia="Arial" w:hAnsi="Arial" w:cs="Arial"/>
+        </w:rPr>
+      </w:pPr>
+    </w:p>
+    <w:p>
+      <w:pPr>
+        <w:spacing w:before="240" w:after="240"/>
+        <w:rPr>
+          <w:rFonts w:ascii="Arial" w:eastAsia="Arial" w:hAnsi="Arial" w:cs="Arial"/>
+        </w:rPr>
+      </w:pPr>
+    </w:p>
+    <w:p>
+      <w:pPr>
+        <w:spacing w:before="240" w:after="240"/>
+        <w:rPr>
+          <w:rFonts w:ascii="Arial" w:eastAsia="Arial" w:hAnsi="Arial" w:cs="Arial"/>
+        </w:rPr>
+      </w:pPr>
+    </w:p>
+    <w:p>
+      <w:pPr>
+        <w:spacing w:before="240" w:after="240"/>
+        <w:rPr>
+          <w:rFonts w:ascii="Arial" w:eastAsia="Arial" w:hAnsi="Arial" w:cs="Arial"/>
+        </w:rPr>
+      </w:pPr>
+    </w:p>
+    <w:p>
+      <w:pPr>
+        <w:spacing w:before="240" w:after="240"/>
+        <w:rPr>
+          <w:rFonts w:ascii="Arial" w:eastAsia="Arial" w:hAnsi="Arial" w:cs="Arial"/>
+        </w:rPr>
+      </w:pPr>
+    </w:p>
+    <w:p>
+      <w:pPr>
+        <w:spacing w:before="240" w:after="240"/>
+        <w:rPr>
+          <w:rFonts w:ascii="Arial" w:eastAsia="Arial" w:hAnsi="Arial" w:cs="Arial"/>
+        </w:rPr>
+      </w:pPr>
+    </w:p>
+    <w:p>
+      <w:pPr>
+        <w:spacing w:before="240" w:after="240"/>
+        <w:rPr>
+          <w:rFonts w:ascii="Arial" w:eastAsia="Arial" w:hAnsi="Arial" w:cs="Arial"/>
+        </w:rPr>
+      </w:pPr>
+    </w:p>
+    <w:p>
+      <w:pPr>
+        <w:spacing w:before="240" w:after="240"/>
+        <w:rPr>
+          <w:rStyle w:val="Referenciasutil"/>
+        </w:rPr>
+      </w:pPr>
+      <w:r>
+        <w:rPr>
+          <w:rStyle w:val="Referenciasutil"/>
+        </w:rPr>
+        <w:lastRenderedPageBreak/>
+        <w:t>Tabla 1. Comparación de modelos.</w:t>
+      </w:r>
+    </w:p>
+    <w:tbl>
+      <w:tblPr>
+        <w:tblW w:w="0" w:type="auto"/>
+        <w:tblCellSpacing w:w="15" w:type="dxa"/>
+        <w:tblBorders>
+          <w:top w:val="single" w:sz="4" w:space="0" w:color="auto"/>
+          <w:left w:val="single" w:sz="4" w:space="0" w:color="auto"/>
+          <w:bottom w:val="single" w:sz="4" w:space="0" w:color="auto"/>
+          <w:right w:val="single" w:sz="4" w:space="0" w:color="auto"/>
+          <w:insideH w:val="single" w:sz="4" w:space="0" w:color="auto"/>
+          <w:insideV w:val="single" w:sz="4" w:space="0" w:color="auto"/>
+        </w:tblBorders>
+        <w:tblCellMar>
+          <w:top w:w="15" w:type="dxa"/>
+          <w:left w:w="15" w:type="dxa"/>
+          <w:bottom w:w="15" w:type="dxa"/>
+          <w:right w:w="15" w:type="dxa"/>
+        </w:tblCellMar>
+        <w:tblLook w:val="04A0" w:firstRow="1" w:lastRow="0" w:firstColumn="1" w:lastColumn="0" w:noHBand="0" w:noVBand="1"/>
+      </w:tblPr>
+      <w:tblGrid>
+        <w:gridCol w:w="1201"/>
+        <w:gridCol w:w="3165"/>
+        <w:gridCol w:w="4128"/>
+      </w:tblGrid>
+      <w:tr>
+        <w:trPr>
+          <w:tblHeader/>
+          <w:tblCellSpacing w:w="15" w:type="dxa"/>
+        </w:trPr>
+        <w:tc>
+          <w:tcPr>
+            <w:tcW w:w="0" w:type="auto"/>
+            <w:vAlign w:val="center"/>
+            <w:hideMark/>
+          </w:tcPr>
+          <w:p>
+            <w:pPr>
+              <w:spacing w:line="240" w:lineRule="auto"/>
+              <w:jc w:val="center"/>
+              <w:rPr>
+                <w:rFonts w:ascii="Times New Roman" w:eastAsia="Times New Roman" w:hAnsi="Times New Roman" w:cs="Times New Roman"/>
+                <w:b/>
+                <w:bCs/>
+                <w:sz w:val="14"/>
+                <w:szCs w:val="14"/>
+              </w:rPr>
+            </w:pPr>
+            <w:r>
+              <w:rPr>
+                <w:rFonts w:ascii="Times New Roman" w:eastAsia="Times New Roman" w:hAnsi="Times New Roman" w:cs="Times New Roman"/>
+                <w:b/>
+                <w:bCs/>
+                <w:sz w:val="14"/>
+                <w:szCs w:val="14"/>
+              </w:rPr>
+              <w:t>Criterio</w:t>
+            </w:r>
+          </w:p>
+        </w:tc>
+        <w:tc>
+          <w:tcPr>
+            <w:tcW w:w="0" w:type="auto"/>
+            <w:vAlign w:val="center"/>
+            <w:hideMark/>
+          </w:tcPr>
+          <w:p>
+            <w:pPr>
+              <w:spacing w:line="240" w:lineRule="auto"/>
+              <w:jc w:val="center"/>
+              <w:rPr>
+                <w:rFonts w:ascii="Times New Roman" w:eastAsia="Times New Roman" w:hAnsi="Times New Roman" w:cs="Times New Roman"/>
+                <w:b/>
+                <w:bCs/>
+                <w:sz w:val="14"/>
+                <w:szCs w:val="14"/>
+              </w:rPr>
+            </w:pPr>
+            <w:r>
+              <w:rPr>
+                <w:rFonts w:ascii="Times New Roman" w:eastAsia="Times New Roman" w:hAnsi="Times New Roman" w:cs="Times New Roman"/>
+                <w:b/>
+                <w:bCs/>
+                <w:sz w:val="14"/>
+                <w:szCs w:val="14"/>
+              </w:rPr>
+              <w:t>Modelo Espiral</w:t>
+            </w:r>
+          </w:p>
+        </w:tc>
+        <w:tc>
+          <w:tcPr>
+            <w:tcW w:w="0" w:type="auto"/>
+            <w:vAlign w:val="center"/>
+            <w:hideMark/>
+          </w:tcPr>
+          <w:p>
+            <w:pPr>
+              <w:spacing w:line="240" w:lineRule="auto"/>
+              <w:jc w:val="center"/>
+              <w:rPr>
+                <w:rFonts w:ascii="Times New Roman" w:eastAsia="Times New Roman" w:hAnsi="Times New Roman" w:cs="Times New Roman"/>
+                <w:b/>
+                <w:bCs/>
+                <w:sz w:val="14"/>
+                <w:szCs w:val="14"/>
+              </w:rPr>
+            </w:pPr>
+            <w:r>
+              <w:rPr>
+                <w:rFonts w:ascii="Times New Roman" w:eastAsia="Times New Roman" w:hAnsi="Times New Roman" w:cs="Times New Roman"/>
+                <w:b/>
+                <w:bCs/>
+                <w:sz w:val="14"/>
+                <w:szCs w:val="14"/>
+              </w:rPr>
+              <w:t>Modelo RUP (</w:t>
+            </w:r>
+            <w:proofErr w:type="spellStart"/>
+            <w:r>
+              <w:rPr>
+                <w:rFonts w:ascii="Times New Roman" w:eastAsia="Times New Roman" w:hAnsi="Times New Roman" w:cs="Times New Roman"/>
+                <w:b/>
+                <w:bCs/>
+                <w:sz w:val="14"/>
+                <w:szCs w:val="14"/>
+              </w:rPr>
+              <w:t>Rational</w:t>
+            </w:r>
+            <w:proofErr w:type="spellEnd"/>
+            <w:r>
+              <w:rPr>
+                <w:rFonts w:ascii="Times New Roman" w:eastAsia="Times New Roman" w:hAnsi="Times New Roman" w:cs="Times New Roman"/>
+                <w:b/>
+                <w:bCs/>
+                <w:sz w:val="14"/>
+                <w:szCs w:val="14"/>
+              </w:rPr>
+              <w:t xml:space="preserve"> </w:t>
+            </w:r>
+            <w:proofErr w:type="spellStart"/>
+            <w:r>
+              <w:rPr>
+                <w:rFonts w:ascii="Times New Roman" w:eastAsia="Times New Roman" w:hAnsi="Times New Roman" w:cs="Times New Roman"/>
+                <w:b/>
+                <w:bCs/>
+                <w:sz w:val="14"/>
+                <w:szCs w:val="14"/>
+              </w:rPr>
+              <w:t>Unified</w:t>
+            </w:r>
+            <w:proofErr w:type="spellEnd"/>
+            <w:r>
+              <w:rPr>
+                <w:rFonts w:ascii="Times New Roman" w:eastAsia="Times New Roman" w:hAnsi="Times New Roman" w:cs="Times New Roman"/>
+                <w:b/>
+                <w:bCs/>
+                <w:sz w:val="14"/>
+                <w:szCs w:val="14"/>
+              </w:rPr>
+              <w:t xml:space="preserve"> </w:t>
+            </w:r>
+            <w:proofErr w:type="spellStart"/>
+            <w:r>
+              <w:rPr>
+                <w:rFonts w:ascii="Times New Roman" w:eastAsia="Times New Roman" w:hAnsi="Times New Roman" w:cs="Times New Roman"/>
+                <w:b/>
+                <w:bCs/>
+                <w:sz w:val="14"/>
+                <w:szCs w:val="14"/>
+              </w:rPr>
+              <w:t>Process</w:t>
+            </w:r>
+            <w:proofErr w:type="spellEnd"/>
+            <w:r>
+              <w:rPr>
+                <w:rFonts w:ascii="Times New Roman" w:eastAsia="Times New Roman" w:hAnsi="Times New Roman" w:cs="Times New Roman"/>
+                <w:b/>
+                <w:bCs/>
+                <w:sz w:val="14"/>
+                <w:szCs w:val="14"/>
+              </w:rPr>
+              <w:t>)</w:t>
+            </w:r>
+          </w:p>
+        </w:tc>
+      </w:tr>
+      <w:tr>
+        <w:trPr>
+          <w:tblCellSpacing w:w="15" w:type="dxa"/>
+        </w:trPr>
+        <w:tc>
+          <w:tcPr>
+            <w:tcW w:w="0" w:type="auto"/>
+            <w:vAlign w:val="center"/>
+          </w:tcPr>
+          <w:p>
+            <w:pPr>
+              <w:spacing w:line="240" w:lineRule="auto"/>
+              <w:rPr>
+                <w:rFonts w:ascii="Times New Roman" w:eastAsia="Times New Roman" w:hAnsi="Times New Roman" w:cs="Times New Roman"/>
+                <w:b/>
+                <w:bCs/>
+                <w:sz w:val="14"/>
+                <w:szCs w:val="14"/>
+              </w:rPr>
+            </w:pPr>
+          </w:p>
+        </w:tc>
+        <w:tc>
+          <w:tcPr>
+            <w:tcW w:w="0" w:type="auto"/>
+            <w:vAlign w:val="center"/>
+          </w:tcPr>
+          <w:p>
+            <w:pPr>
+              <w:spacing w:line="240" w:lineRule="auto"/>
+              <w:rPr>
+                <w:rFonts w:ascii="Times New Roman" w:eastAsia="Times New Roman" w:hAnsi="Times New Roman" w:cs="Times New Roman"/>
+                <w:sz w:val="14"/>
+                <w:szCs w:val="14"/>
+              </w:rPr>
+            </w:pPr>
+          </w:p>
+        </w:tc>
+        <w:tc>
+          <w:tcPr>
+            <w:tcW w:w="0" w:type="auto"/>
+            <w:vAlign w:val="center"/>
+          </w:tcPr>
+          <w:p>
+            <w:pPr>
+              <w:spacing w:line="240" w:lineRule="auto"/>
+              <w:rPr>
+                <w:rFonts w:ascii="Times New Roman" w:eastAsia="Times New Roman" w:hAnsi="Times New Roman" w:cs="Times New Roman"/>
+                <w:sz w:val="14"/>
+                <w:szCs w:val="14"/>
+              </w:rPr>
+            </w:pPr>
+          </w:p>
+        </w:tc>
+      </w:tr>
+      <w:tr>
+        <w:trPr>
+          <w:tblCellSpacing w:w="15" w:type="dxa"/>
+        </w:trPr>
+        <w:tc>
+          <w:tcPr>
+            <w:tcW w:w="0" w:type="auto"/>
+            <w:vAlign w:val="center"/>
+            <w:hideMark/>
+          </w:tcPr>
+          <w:p>
+            <w:pPr>
+              <w:spacing w:line="240" w:lineRule="auto"/>
+              <w:rPr>
+                <w:rFonts w:ascii="Times New Roman" w:eastAsia="Times New Roman" w:hAnsi="Times New Roman" w:cs="Times New Roman"/>
+                <w:sz w:val="14"/>
+                <w:szCs w:val="14"/>
+              </w:rPr>
+            </w:pPr>
+            <w:r>
+              <w:rPr>
+                <w:rFonts w:ascii="Times New Roman" w:eastAsia="Times New Roman" w:hAnsi="Times New Roman" w:cs="Times New Roman"/>
+                <w:b/>
+                <w:bCs/>
+                <w:sz w:val="14"/>
+                <w:szCs w:val="14"/>
+              </w:rPr>
+              <w:t>Enfoque principal</w:t>
+            </w:r>
+          </w:p>
+        </w:tc>
+        <w:tc>
+          <w:tcPr>
+            <w:tcW w:w="0" w:type="auto"/>
+            <w:vAlign w:val="center"/>
+            <w:hideMark/>
+          </w:tcPr>
+          <w:p>
+            <w:pPr>
+              <w:spacing w:line="240" w:lineRule="auto"/>
+              <w:rPr>
+                <w:rFonts w:ascii="Times New Roman" w:eastAsia="Times New Roman" w:hAnsi="Times New Roman" w:cs="Times New Roman"/>
+                <w:sz w:val="14"/>
+                <w:szCs w:val="14"/>
+              </w:rPr>
+            </w:pPr>
+            <w:r>
+              <w:rPr>
+                <w:rFonts w:ascii="Times New Roman" w:eastAsia="Times New Roman" w:hAnsi="Times New Roman" w:cs="Times New Roman"/>
+                <w:sz w:val="14"/>
+                <w:szCs w:val="14"/>
+              </w:rPr>
+              <w:t>Iterativo e incremental, enfocado en la gestión de riesgos y la flexibilidad en los cambios.</w:t>
+            </w:r>
+          </w:p>
+        </w:tc>
+        <w:tc>
+          <w:tcPr>
+            <w:tcW w:w="0" w:type="auto"/>
+            <w:vAlign w:val="center"/>
+            <w:hideMark/>
+          </w:tcPr>
+          <w:p>
+            <w:pPr>
+              <w:spacing w:line="240" w:lineRule="auto"/>
+              <w:rPr>
+                <w:rFonts w:ascii="Times New Roman" w:eastAsia="Times New Roman" w:hAnsi="Times New Roman" w:cs="Times New Roman"/>
+                <w:sz w:val="14"/>
+                <w:szCs w:val="14"/>
+              </w:rPr>
+            </w:pPr>
+            <w:r>
+              <w:rPr>
+                <w:rFonts w:ascii="Times New Roman" w:eastAsia="Times New Roman" w:hAnsi="Times New Roman" w:cs="Times New Roman"/>
+                <w:sz w:val="14"/>
+                <w:szCs w:val="14"/>
+              </w:rPr>
+              <w:t>Iterativo e incremental, enfocado en la definición de roles y procesos bien definidos a lo largo del ciclo de vida del software.</w:t>
+            </w:r>
+          </w:p>
+        </w:tc>
+      </w:tr>
+      <w:tr>
+        <w:trPr>
+          <w:tblCellSpacing w:w="15" w:type="dxa"/>
+        </w:trPr>
+        <w:tc>
+          <w:tcPr>
+            <w:tcW w:w="0" w:type="auto"/>
+            <w:vAlign w:val="center"/>
+            <w:hideMark/>
+          </w:tcPr>
+          <w:p>
+            <w:pPr>
+              <w:spacing w:line="240" w:lineRule="auto"/>
+              <w:rPr>
+                <w:rFonts w:ascii="Times New Roman" w:eastAsia="Times New Roman" w:hAnsi="Times New Roman" w:cs="Times New Roman"/>
+                <w:sz w:val="14"/>
+                <w:szCs w:val="14"/>
+              </w:rPr>
+            </w:pPr>
+            <w:r>
+              <w:rPr>
+                <w:rFonts w:ascii="Times New Roman" w:eastAsia="Times New Roman" w:hAnsi="Times New Roman" w:cs="Times New Roman"/>
+                <w:b/>
+                <w:bCs/>
+                <w:sz w:val="14"/>
+                <w:szCs w:val="14"/>
+              </w:rPr>
+              <w:t>Fases</w:t>
+            </w:r>
+          </w:p>
+        </w:tc>
+        <w:tc>
+          <w:tcPr>
+            <w:tcW w:w="0" w:type="auto"/>
+            <w:vAlign w:val="center"/>
+            <w:hideMark/>
+          </w:tcPr>
+          <w:p>
+            <w:pPr>
+              <w:spacing w:line="240" w:lineRule="auto"/>
+              <w:rPr>
+                <w:rFonts w:ascii="Times New Roman" w:eastAsia="Times New Roman" w:hAnsi="Times New Roman" w:cs="Times New Roman"/>
+                <w:sz w:val="14"/>
+                <w:szCs w:val="14"/>
+              </w:rPr>
+            </w:pPr>
+            <w:r>
+              <w:rPr>
+                <w:rFonts w:ascii="Times New Roman" w:eastAsia="Times New Roman" w:hAnsi="Times New Roman" w:cs="Times New Roman"/>
+                <w:sz w:val="14"/>
+                <w:szCs w:val="14"/>
+              </w:rPr>
+              <w:t>1. Planificación</w:t>
+            </w:r>
+            <w:r>
+              <w:rPr>
+                <w:rFonts w:ascii="Times New Roman" w:eastAsia="Times New Roman" w:hAnsi="Times New Roman" w:cs="Times New Roman"/>
+                <w:sz w:val="14"/>
+                <w:szCs w:val="14"/>
+              </w:rPr>
+              <w:br/>
+              <w:t>2. Análisis de riesgos</w:t>
+            </w:r>
+            <w:r>
+              <w:rPr>
+                <w:rFonts w:ascii="Times New Roman" w:eastAsia="Times New Roman" w:hAnsi="Times New Roman" w:cs="Times New Roman"/>
+                <w:sz w:val="14"/>
+                <w:szCs w:val="14"/>
+              </w:rPr>
+              <w:br/>
+              <w:t>3. Desarrollo y pruebas</w:t>
+            </w:r>
+            <w:r>
+              <w:rPr>
+                <w:rFonts w:ascii="Times New Roman" w:eastAsia="Times New Roman" w:hAnsi="Times New Roman" w:cs="Times New Roman"/>
+                <w:sz w:val="14"/>
+                <w:szCs w:val="14"/>
+              </w:rPr>
+              <w:br/>
+              <w:t>4. Evaluación del cliente</w:t>
+            </w:r>
+          </w:p>
+        </w:tc>
+        <w:tc>
+          <w:tcPr>
+            <w:tcW w:w="0" w:type="auto"/>
+            <w:vAlign w:val="center"/>
+            <w:hideMark/>
+          </w:tcPr>
+          <w:p>
+            <w:pPr>
+              <w:spacing w:line="240" w:lineRule="auto"/>
+              <w:rPr>
+                <w:rFonts w:ascii="Times New Roman" w:eastAsia="Times New Roman" w:hAnsi="Times New Roman" w:cs="Times New Roman"/>
+                <w:sz w:val="14"/>
+                <w:szCs w:val="14"/>
+              </w:rPr>
+            </w:pPr>
+            <w:r>
+              <w:rPr>
+                <w:rFonts w:ascii="Times New Roman" w:eastAsia="Times New Roman" w:hAnsi="Times New Roman" w:cs="Times New Roman"/>
+                <w:sz w:val="14"/>
+                <w:szCs w:val="14"/>
+              </w:rPr>
+              <w:t>1. Incepción</w:t>
+            </w:r>
+            <w:r>
+              <w:rPr>
+                <w:rFonts w:ascii="Times New Roman" w:eastAsia="Times New Roman" w:hAnsi="Times New Roman" w:cs="Times New Roman"/>
+                <w:sz w:val="14"/>
+                <w:szCs w:val="14"/>
+              </w:rPr>
+              <w:br/>
+              <w:t>2. Elaboración</w:t>
+            </w:r>
+            <w:r>
+              <w:rPr>
+                <w:rFonts w:ascii="Times New Roman" w:eastAsia="Times New Roman" w:hAnsi="Times New Roman" w:cs="Times New Roman"/>
+                <w:sz w:val="14"/>
+                <w:szCs w:val="14"/>
+              </w:rPr>
+              <w:br/>
+              <w:t>3. Construcción</w:t>
+            </w:r>
+            <w:r>
+              <w:rPr>
+                <w:rFonts w:ascii="Times New Roman" w:eastAsia="Times New Roman" w:hAnsi="Times New Roman" w:cs="Times New Roman"/>
+                <w:sz w:val="14"/>
+                <w:szCs w:val="14"/>
+              </w:rPr>
+              <w:br/>
+              <w:t>4. Transición</w:t>
+            </w:r>
+          </w:p>
+        </w:tc>
+      </w:tr>
+      <w:tr>
+        <w:trPr>
+          <w:tblCellSpacing w:w="15" w:type="dxa"/>
+        </w:trPr>
+        <w:tc>
+          <w:tcPr>
+            <w:tcW w:w="0" w:type="auto"/>
+            <w:vAlign w:val="center"/>
+            <w:hideMark/>
+          </w:tcPr>
+          <w:p>
+            <w:pPr>
+              <w:spacing w:line="240" w:lineRule="auto"/>
+              <w:rPr>
+                <w:rFonts w:ascii="Times New Roman" w:eastAsia="Times New Roman" w:hAnsi="Times New Roman" w:cs="Times New Roman"/>
+                <w:sz w:val="14"/>
+                <w:szCs w:val="14"/>
+              </w:rPr>
+            </w:pPr>
+            <w:r>
+              <w:rPr>
+                <w:rFonts w:ascii="Times New Roman" w:eastAsia="Times New Roman" w:hAnsi="Times New Roman" w:cs="Times New Roman"/>
+                <w:b/>
+                <w:bCs/>
+                <w:sz w:val="14"/>
+                <w:szCs w:val="14"/>
+              </w:rPr>
+              <w:t>Ciclos</w:t>
+            </w:r>
+          </w:p>
+        </w:tc>
+        <w:tc>
+          <w:tcPr>
+            <w:tcW w:w="0" w:type="auto"/>
+            <w:vAlign w:val="center"/>
+            <w:hideMark/>
+          </w:tcPr>
+          <w:p>
+            <w:pPr>
+              <w:spacing w:line="240" w:lineRule="auto"/>
+              <w:rPr>
+                <w:rFonts w:ascii="Times New Roman" w:eastAsia="Times New Roman" w:hAnsi="Times New Roman" w:cs="Times New Roman"/>
+                <w:sz w:val="14"/>
+                <w:szCs w:val="14"/>
+              </w:rPr>
+            </w:pPr>
+            <w:r>
+              <w:rPr>
+                <w:rFonts w:ascii="Times New Roman" w:eastAsia="Times New Roman" w:hAnsi="Times New Roman" w:cs="Times New Roman"/>
+                <w:sz w:val="14"/>
+                <w:szCs w:val="14"/>
+              </w:rPr>
+              <w:t>El proyecto progresa en ciclos (o espirales) continuos, cada uno pasando por las fases anteriormente mencionadas.</w:t>
+            </w:r>
+          </w:p>
+        </w:tc>
+        <w:tc>
+          <w:tcPr>
+            <w:tcW w:w="0" w:type="auto"/>
+            <w:vAlign w:val="center"/>
+            <w:hideMark/>
+          </w:tcPr>
+          <w:p>
+            <w:pPr>
+              <w:spacing w:line="240" w:lineRule="auto"/>
+              <w:rPr>
+                <w:rFonts w:ascii="Times New Roman" w:eastAsia="Times New Roman" w:hAnsi="Times New Roman" w:cs="Times New Roman"/>
+                <w:sz w:val="14"/>
+                <w:szCs w:val="14"/>
+              </w:rPr>
+            </w:pPr>
+            <w:r>
+              <w:rPr>
+                <w:rFonts w:ascii="Times New Roman" w:eastAsia="Times New Roman" w:hAnsi="Times New Roman" w:cs="Times New Roman"/>
+                <w:sz w:val="14"/>
+                <w:szCs w:val="14"/>
+              </w:rPr>
+              <w:t>Se organiza en cuatro fases bien definidas (Incepción, Elaboración, Construcción, Transición), con múltiples iteraciones dentro de cada fase.</w:t>
+            </w:r>
+          </w:p>
+        </w:tc>
+      </w:tr>
+      <w:tr>
+        <w:trPr>
+          <w:tblCellSpacing w:w="15" w:type="dxa"/>
+        </w:trPr>
+        <w:tc>
+          <w:tcPr>
+            <w:tcW w:w="0" w:type="auto"/>
+            <w:vAlign w:val="center"/>
+            <w:hideMark/>
+          </w:tcPr>
+          <w:p>
+            <w:pPr>
+              <w:spacing w:line="240" w:lineRule="auto"/>
+              <w:rPr>
+                <w:rFonts w:ascii="Times New Roman" w:eastAsia="Times New Roman" w:hAnsi="Times New Roman" w:cs="Times New Roman"/>
+                <w:sz w:val="14"/>
+                <w:szCs w:val="14"/>
+              </w:rPr>
+            </w:pPr>
+            <w:r>
+              <w:rPr>
+                <w:rFonts w:ascii="Times New Roman" w:eastAsia="Times New Roman" w:hAnsi="Times New Roman" w:cs="Times New Roman"/>
+                <w:b/>
+                <w:bCs/>
+                <w:sz w:val="14"/>
+                <w:szCs w:val="14"/>
+              </w:rPr>
+              <w:t>Flexibilidad ante cambios</w:t>
+            </w:r>
+          </w:p>
+        </w:tc>
+        <w:tc>
+          <w:tcPr>
+            <w:tcW w:w="0" w:type="auto"/>
+            <w:vAlign w:val="center"/>
+            <w:hideMark/>
+          </w:tcPr>
+          <w:p>
+            <w:pPr>
+              <w:spacing w:line="240" w:lineRule="auto"/>
+              <w:rPr>
+                <w:rFonts w:ascii="Times New Roman" w:eastAsia="Times New Roman" w:hAnsi="Times New Roman" w:cs="Times New Roman"/>
+                <w:sz w:val="14"/>
+                <w:szCs w:val="14"/>
+              </w:rPr>
+            </w:pPr>
+            <w:r>
+              <w:rPr>
+                <w:rFonts w:ascii="Times New Roman" w:eastAsia="Times New Roman" w:hAnsi="Times New Roman" w:cs="Times New Roman"/>
+                <w:sz w:val="14"/>
+                <w:szCs w:val="14"/>
+              </w:rPr>
+              <w:t>Alta flexibilidad. Se permite y fomenta la adaptación de los requerimientos en cada ciclo.</w:t>
+            </w:r>
+          </w:p>
+        </w:tc>
+        <w:tc>
+          <w:tcPr>
+            <w:tcW w:w="0" w:type="auto"/>
+            <w:vAlign w:val="center"/>
+            <w:hideMark/>
+          </w:tcPr>
+          <w:p>
+            <w:pPr>
+              <w:spacing w:line="240" w:lineRule="auto"/>
+              <w:rPr>
+                <w:rFonts w:ascii="Times New Roman" w:eastAsia="Times New Roman" w:hAnsi="Times New Roman" w:cs="Times New Roman"/>
+                <w:sz w:val="14"/>
+                <w:szCs w:val="14"/>
+              </w:rPr>
+            </w:pPr>
+            <w:r>
+              <w:rPr>
+                <w:rFonts w:ascii="Times New Roman" w:eastAsia="Times New Roman" w:hAnsi="Times New Roman" w:cs="Times New Roman"/>
+                <w:sz w:val="14"/>
+                <w:szCs w:val="14"/>
+              </w:rPr>
+              <w:t>También es flexible, pero los cambios en los requerimientos suelen gestionarse dentro de las iteraciones de las fases definidas.</w:t>
+            </w:r>
+          </w:p>
+        </w:tc>
+      </w:tr>
+      <w:tr>
+        <w:trPr>
+          <w:tblCellSpacing w:w="15" w:type="dxa"/>
+        </w:trPr>
+        <w:tc>
+          <w:tcPr>
+            <w:tcW w:w="0" w:type="auto"/>
+            <w:vAlign w:val="center"/>
+            <w:hideMark/>
+          </w:tcPr>
+          <w:p>
+            <w:pPr>
+              <w:spacing w:line="240" w:lineRule="auto"/>
+              <w:rPr>
+                <w:rFonts w:ascii="Times New Roman" w:eastAsia="Times New Roman" w:hAnsi="Times New Roman" w:cs="Times New Roman"/>
+                <w:sz w:val="14"/>
+                <w:szCs w:val="14"/>
+              </w:rPr>
+            </w:pPr>
+            <w:r>
+              <w:rPr>
+                <w:rFonts w:ascii="Times New Roman" w:eastAsia="Times New Roman" w:hAnsi="Times New Roman" w:cs="Times New Roman"/>
+                <w:b/>
+                <w:bCs/>
+                <w:sz w:val="14"/>
+                <w:szCs w:val="14"/>
+              </w:rPr>
+              <w:t>Gestión de riesgos</w:t>
+            </w:r>
+          </w:p>
+        </w:tc>
+        <w:tc>
+          <w:tcPr>
+            <w:tcW w:w="0" w:type="auto"/>
+            <w:vAlign w:val="center"/>
+            <w:hideMark/>
+          </w:tcPr>
+          <w:p>
+            <w:pPr>
+              <w:spacing w:line="240" w:lineRule="auto"/>
+              <w:rPr>
+                <w:rFonts w:ascii="Times New Roman" w:eastAsia="Times New Roman" w:hAnsi="Times New Roman" w:cs="Times New Roman"/>
+                <w:sz w:val="14"/>
+                <w:szCs w:val="14"/>
+              </w:rPr>
+            </w:pPr>
+            <w:r>
+              <w:rPr>
+                <w:rFonts w:ascii="Times New Roman" w:eastAsia="Times New Roman" w:hAnsi="Times New Roman" w:cs="Times New Roman"/>
+                <w:sz w:val="14"/>
+                <w:szCs w:val="14"/>
+              </w:rPr>
+              <w:t>El análisis de riesgos es central y se realiza en cada ciclo, ayudando a identificar y mitigar riesgos a lo largo del proyecto.</w:t>
+            </w:r>
+          </w:p>
+        </w:tc>
+        <w:tc>
+          <w:tcPr>
+            <w:tcW w:w="0" w:type="auto"/>
+            <w:vAlign w:val="center"/>
+            <w:hideMark/>
+          </w:tcPr>
+          <w:p>
+            <w:pPr>
+              <w:spacing w:line="240" w:lineRule="auto"/>
+              <w:rPr>
+                <w:rFonts w:ascii="Times New Roman" w:eastAsia="Times New Roman" w:hAnsi="Times New Roman" w:cs="Times New Roman"/>
+                <w:sz w:val="14"/>
+                <w:szCs w:val="14"/>
+              </w:rPr>
+            </w:pPr>
+            <w:r>
+              <w:rPr>
+                <w:rFonts w:ascii="Times New Roman" w:eastAsia="Times New Roman" w:hAnsi="Times New Roman" w:cs="Times New Roman"/>
+                <w:sz w:val="14"/>
+                <w:szCs w:val="14"/>
+              </w:rPr>
+              <w:t>El análisis de riesgos se realiza principalmente en la fase de Elaboración, aunque se continúa a lo largo del proceso.</w:t>
+            </w:r>
+          </w:p>
+        </w:tc>
+      </w:tr>
+      <w:tr>
+        <w:trPr>
+          <w:tblCellSpacing w:w="15" w:type="dxa"/>
+        </w:trPr>
+        <w:tc>
+          <w:tcPr>
+            <w:tcW w:w="0" w:type="auto"/>
+            <w:vAlign w:val="center"/>
+            <w:hideMark/>
+          </w:tcPr>
+          <w:p>
+            <w:pPr>
+              <w:spacing w:line="240" w:lineRule="auto"/>
+              <w:rPr>
+                <w:rFonts w:ascii="Times New Roman" w:eastAsia="Times New Roman" w:hAnsi="Times New Roman" w:cs="Times New Roman"/>
+                <w:sz w:val="14"/>
+                <w:szCs w:val="14"/>
+              </w:rPr>
+            </w:pPr>
+            <w:r>
+              <w:rPr>
+                <w:rFonts w:ascii="Times New Roman" w:eastAsia="Times New Roman" w:hAnsi="Times New Roman" w:cs="Times New Roman"/>
+                <w:b/>
+                <w:bCs/>
+                <w:sz w:val="14"/>
+                <w:szCs w:val="14"/>
+              </w:rPr>
+              <w:t>Documentación</w:t>
+            </w:r>
+          </w:p>
+        </w:tc>
+        <w:tc>
+          <w:tcPr>
+            <w:tcW w:w="0" w:type="auto"/>
+            <w:vAlign w:val="center"/>
+            <w:hideMark/>
+          </w:tcPr>
+          <w:p>
+            <w:pPr>
+              <w:spacing w:line="240" w:lineRule="auto"/>
+              <w:rPr>
+                <w:rFonts w:ascii="Times New Roman" w:eastAsia="Times New Roman" w:hAnsi="Times New Roman" w:cs="Times New Roman"/>
+                <w:sz w:val="14"/>
+                <w:szCs w:val="14"/>
+              </w:rPr>
+            </w:pPr>
+            <w:r>
+              <w:rPr>
+                <w:rFonts w:ascii="Times New Roman" w:eastAsia="Times New Roman" w:hAnsi="Times New Roman" w:cs="Times New Roman"/>
+                <w:sz w:val="14"/>
+                <w:szCs w:val="14"/>
+              </w:rPr>
+              <w:t>No se enfoca tanto en la documentación; se prioriza la entrega incremental de producto y la interacción con el cliente.</w:t>
+            </w:r>
+          </w:p>
+        </w:tc>
+        <w:tc>
+          <w:tcPr>
+            <w:tcW w:w="0" w:type="auto"/>
+            <w:vAlign w:val="center"/>
+            <w:hideMark/>
+          </w:tcPr>
+          <w:p>
+            <w:pPr>
+              <w:spacing w:line="240" w:lineRule="auto"/>
+              <w:rPr>
+                <w:rFonts w:ascii="Times New Roman" w:eastAsia="Times New Roman" w:hAnsi="Times New Roman" w:cs="Times New Roman"/>
+                <w:sz w:val="14"/>
+                <w:szCs w:val="14"/>
+              </w:rPr>
+            </w:pPr>
+            <w:r>
+              <w:rPr>
+                <w:rFonts w:ascii="Times New Roman" w:eastAsia="Times New Roman" w:hAnsi="Times New Roman" w:cs="Times New Roman"/>
+                <w:sz w:val="14"/>
+                <w:szCs w:val="14"/>
+              </w:rPr>
+              <w:t>Enfatiza la documentación detallada y la planificación estructurada. Se busca generar un conjunto completo de artefactos durante el proceso.</w:t>
+            </w:r>
+          </w:p>
+        </w:tc>
+      </w:tr>
+      <w:tr>
+        <w:trPr>
+          <w:tblCellSpacing w:w="15" w:type="dxa"/>
+        </w:trPr>
+        <w:tc>
+          <w:tcPr>
+            <w:tcW w:w="0" w:type="auto"/>
+            <w:vAlign w:val="center"/>
+            <w:hideMark/>
+          </w:tcPr>
+          <w:p>
+            <w:pPr>
+              <w:spacing w:line="240" w:lineRule="auto"/>
+              <w:rPr>
+                <w:rFonts w:ascii="Times New Roman" w:eastAsia="Times New Roman" w:hAnsi="Times New Roman" w:cs="Times New Roman"/>
+                <w:sz w:val="14"/>
+                <w:szCs w:val="14"/>
+              </w:rPr>
+            </w:pPr>
+            <w:r>
+              <w:rPr>
+                <w:rFonts w:ascii="Times New Roman" w:eastAsia="Times New Roman" w:hAnsi="Times New Roman" w:cs="Times New Roman"/>
+                <w:b/>
+                <w:bCs/>
+                <w:sz w:val="14"/>
+                <w:szCs w:val="14"/>
+              </w:rPr>
+              <w:t>Interacción con el cliente</w:t>
+            </w:r>
+          </w:p>
+        </w:tc>
+        <w:tc>
+          <w:tcPr>
+            <w:tcW w:w="0" w:type="auto"/>
+            <w:vAlign w:val="center"/>
+            <w:hideMark/>
+          </w:tcPr>
+          <w:p>
+            <w:pPr>
+              <w:spacing w:line="240" w:lineRule="auto"/>
+              <w:rPr>
+                <w:rFonts w:ascii="Times New Roman" w:eastAsia="Times New Roman" w:hAnsi="Times New Roman" w:cs="Times New Roman"/>
+                <w:sz w:val="14"/>
+                <w:szCs w:val="14"/>
+              </w:rPr>
+            </w:pPr>
+            <w:r>
+              <w:rPr>
+                <w:rFonts w:ascii="Times New Roman" w:eastAsia="Times New Roman" w:hAnsi="Times New Roman" w:cs="Times New Roman"/>
+                <w:sz w:val="14"/>
+                <w:szCs w:val="14"/>
+              </w:rPr>
+              <w:t>El cliente es involucrado de forma continua con retroalimentación en cada ciclo de desarrollo.</w:t>
+            </w:r>
+          </w:p>
+        </w:tc>
+        <w:tc>
+          <w:tcPr>
+            <w:tcW w:w="0" w:type="auto"/>
+            <w:vAlign w:val="center"/>
+            <w:hideMark/>
+          </w:tcPr>
+          <w:p>
+            <w:pPr>
+              <w:spacing w:line="240" w:lineRule="auto"/>
+              <w:rPr>
+                <w:rFonts w:ascii="Times New Roman" w:eastAsia="Times New Roman" w:hAnsi="Times New Roman" w:cs="Times New Roman"/>
+                <w:sz w:val="14"/>
+                <w:szCs w:val="14"/>
+              </w:rPr>
+            </w:pPr>
+            <w:r>
+              <w:rPr>
+                <w:rFonts w:ascii="Times New Roman" w:eastAsia="Times New Roman" w:hAnsi="Times New Roman" w:cs="Times New Roman"/>
+                <w:sz w:val="14"/>
+                <w:szCs w:val="14"/>
+              </w:rPr>
+              <w:t>El cliente está involucrado principalmente en las fases iniciales y finales, pero el proceso es controlado más por el equipo de desarrollo.</w:t>
+            </w:r>
+          </w:p>
+        </w:tc>
+      </w:tr>
+      <w:tr>
+        <w:trPr>
+          <w:tblCellSpacing w:w="15" w:type="dxa"/>
+        </w:trPr>
+        <w:tc>
+          <w:tcPr>
+            <w:tcW w:w="0" w:type="auto"/>
+            <w:vAlign w:val="center"/>
+            <w:hideMark/>
+          </w:tcPr>
+          <w:p>
+            <w:pPr>
+              <w:spacing w:line="240" w:lineRule="auto"/>
+              <w:rPr>
+                <w:rFonts w:ascii="Times New Roman" w:eastAsia="Times New Roman" w:hAnsi="Times New Roman" w:cs="Times New Roman"/>
+                <w:sz w:val="14"/>
+                <w:szCs w:val="14"/>
+              </w:rPr>
+            </w:pPr>
+            <w:r>
+              <w:rPr>
+                <w:rFonts w:ascii="Times New Roman" w:eastAsia="Times New Roman" w:hAnsi="Times New Roman" w:cs="Times New Roman"/>
+                <w:b/>
+                <w:bCs/>
+                <w:sz w:val="14"/>
+                <w:szCs w:val="14"/>
+              </w:rPr>
+              <w:t>Roles</w:t>
+            </w:r>
+          </w:p>
+        </w:tc>
+        <w:tc>
+          <w:tcPr>
+            <w:tcW w:w="0" w:type="auto"/>
+            <w:vAlign w:val="center"/>
+            <w:hideMark/>
+          </w:tcPr>
+          <w:p>
+            <w:pPr>
+              <w:spacing w:line="240" w:lineRule="auto"/>
+              <w:rPr>
+                <w:rFonts w:ascii="Times New Roman" w:eastAsia="Times New Roman" w:hAnsi="Times New Roman" w:cs="Times New Roman"/>
+                <w:sz w:val="14"/>
+                <w:szCs w:val="14"/>
+              </w:rPr>
+            </w:pPr>
+            <w:r>
+              <w:rPr>
+                <w:rFonts w:ascii="Times New Roman" w:eastAsia="Times New Roman" w:hAnsi="Times New Roman" w:cs="Times New Roman"/>
+                <w:sz w:val="14"/>
+                <w:szCs w:val="14"/>
+              </w:rPr>
+              <w:t>No tiene roles tan definidos como RUP. Se centra más en el proceso y la gestión de riesgos.</w:t>
+            </w:r>
+          </w:p>
+        </w:tc>
+        <w:tc>
+          <w:tcPr>
+            <w:tcW w:w="0" w:type="auto"/>
+            <w:vAlign w:val="center"/>
+            <w:hideMark/>
+          </w:tcPr>
+          <w:p>
+            <w:pPr>
+              <w:spacing w:line="240" w:lineRule="auto"/>
+              <w:rPr>
+                <w:rFonts w:ascii="Times New Roman" w:eastAsia="Times New Roman" w:hAnsi="Times New Roman" w:cs="Times New Roman"/>
+                <w:sz w:val="14"/>
+                <w:szCs w:val="14"/>
+              </w:rPr>
+            </w:pPr>
+            <w:r>
+              <w:rPr>
+                <w:rFonts w:ascii="Times New Roman" w:eastAsia="Times New Roman" w:hAnsi="Times New Roman" w:cs="Times New Roman"/>
+                <w:sz w:val="14"/>
+                <w:szCs w:val="14"/>
+              </w:rPr>
+              <w:t xml:space="preserve">Los roles están claramente definidos, con una estructura que incluye roles como Analista de Negocios, Arquitecto, Desarrollador, </w:t>
+            </w:r>
+            <w:proofErr w:type="spellStart"/>
+            <w:r>
+              <w:rPr>
+                <w:rFonts w:ascii="Times New Roman" w:eastAsia="Times New Roman" w:hAnsi="Times New Roman" w:cs="Times New Roman"/>
+                <w:sz w:val="14"/>
+                <w:szCs w:val="14"/>
+              </w:rPr>
+              <w:t>Tester</w:t>
+            </w:r>
+            <w:proofErr w:type="spellEnd"/>
+            <w:r>
+              <w:rPr>
+                <w:rFonts w:ascii="Times New Roman" w:eastAsia="Times New Roman" w:hAnsi="Times New Roman" w:cs="Times New Roman"/>
+                <w:sz w:val="14"/>
+                <w:szCs w:val="14"/>
+              </w:rPr>
+              <w:t>, etc.</w:t>
+            </w:r>
+          </w:p>
+        </w:tc>
+      </w:tr>
+      <w:tr>
+        <w:trPr>
+          <w:tblCellSpacing w:w="15" w:type="dxa"/>
+        </w:trPr>
+        <w:tc>
+          <w:tcPr>
+            <w:tcW w:w="0" w:type="auto"/>
+            <w:vAlign w:val="center"/>
+            <w:hideMark/>
+          </w:tcPr>
+          <w:p>
+            <w:pPr>
+              <w:spacing w:line="240" w:lineRule="auto"/>
+              <w:rPr>
+                <w:rFonts w:ascii="Times New Roman" w:eastAsia="Times New Roman" w:hAnsi="Times New Roman" w:cs="Times New Roman"/>
+                <w:sz w:val="14"/>
+                <w:szCs w:val="14"/>
+              </w:rPr>
+            </w:pPr>
+            <w:r>
+              <w:rPr>
+                <w:rFonts w:ascii="Times New Roman" w:eastAsia="Times New Roman" w:hAnsi="Times New Roman" w:cs="Times New Roman"/>
+                <w:b/>
+                <w:bCs/>
+                <w:sz w:val="14"/>
+                <w:szCs w:val="14"/>
+              </w:rPr>
+              <w:t>Control de calidad</w:t>
+            </w:r>
+          </w:p>
+        </w:tc>
+        <w:tc>
+          <w:tcPr>
+            <w:tcW w:w="0" w:type="auto"/>
+            <w:vAlign w:val="center"/>
+            <w:hideMark/>
+          </w:tcPr>
+          <w:p>
+            <w:pPr>
+              <w:spacing w:line="240" w:lineRule="auto"/>
+              <w:rPr>
+                <w:rFonts w:ascii="Times New Roman" w:eastAsia="Times New Roman" w:hAnsi="Times New Roman" w:cs="Times New Roman"/>
+                <w:sz w:val="14"/>
+                <w:szCs w:val="14"/>
+              </w:rPr>
+            </w:pPr>
+            <w:r>
+              <w:rPr>
+                <w:rFonts w:ascii="Times New Roman" w:eastAsia="Times New Roman" w:hAnsi="Times New Roman" w:cs="Times New Roman"/>
+                <w:sz w:val="14"/>
+                <w:szCs w:val="14"/>
+              </w:rPr>
+              <w:t>Se hace iterativamente, revisando y ajustando el producto en cada ciclo.</w:t>
+            </w:r>
+          </w:p>
+        </w:tc>
+        <w:tc>
+          <w:tcPr>
+            <w:tcW w:w="0" w:type="auto"/>
+            <w:vAlign w:val="center"/>
+            <w:hideMark/>
+          </w:tcPr>
+          <w:p>
+            <w:pPr>
+              <w:spacing w:line="240" w:lineRule="auto"/>
+              <w:rPr>
+                <w:rFonts w:ascii="Times New Roman" w:eastAsia="Times New Roman" w:hAnsi="Times New Roman" w:cs="Times New Roman"/>
+                <w:sz w:val="14"/>
+                <w:szCs w:val="14"/>
+              </w:rPr>
+            </w:pPr>
+            <w:r>
+              <w:rPr>
+                <w:rFonts w:ascii="Times New Roman" w:eastAsia="Times New Roman" w:hAnsi="Times New Roman" w:cs="Times New Roman"/>
+                <w:sz w:val="14"/>
+                <w:szCs w:val="14"/>
+              </w:rPr>
+              <w:t>La calidad se controla a través de las iteraciones de las fases, con revisiones constantes del producto en cada etapa.</w:t>
+            </w:r>
+          </w:p>
+        </w:tc>
+      </w:tr>
+      <w:tr>
+        <w:trPr>
+          <w:tblCellSpacing w:w="15" w:type="dxa"/>
+        </w:trPr>
+        <w:tc>
+          <w:tcPr>
+            <w:tcW w:w="0" w:type="auto"/>
+            <w:vAlign w:val="center"/>
+            <w:hideMark/>
+          </w:tcPr>
+          <w:p>
+            <w:pPr>
+              <w:spacing w:line="240" w:lineRule="auto"/>
+              <w:rPr>
+                <w:rFonts w:ascii="Times New Roman" w:eastAsia="Times New Roman" w:hAnsi="Times New Roman" w:cs="Times New Roman"/>
+                <w:sz w:val="14"/>
+                <w:szCs w:val="14"/>
+              </w:rPr>
+            </w:pPr>
+            <w:r>
+              <w:rPr>
+                <w:rFonts w:ascii="Times New Roman" w:eastAsia="Times New Roman" w:hAnsi="Times New Roman" w:cs="Times New Roman"/>
+                <w:b/>
+                <w:bCs/>
+                <w:sz w:val="14"/>
+                <w:szCs w:val="14"/>
+              </w:rPr>
+              <w:t>Recomendación de uso</w:t>
+            </w:r>
+          </w:p>
+        </w:tc>
+        <w:tc>
+          <w:tcPr>
+            <w:tcW w:w="0" w:type="auto"/>
+            <w:vAlign w:val="center"/>
+            <w:hideMark/>
+          </w:tcPr>
+          <w:p>
+            <w:pPr>
+              <w:spacing w:line="240" w:lineRule="auto"/>
+              <w:rPr>
+                <w:rFonts w:ascii="Times New Roman" w:eastAsia="Times New Roman" w:hAnsi="Times New Roman" w:cs="Times New Roman"/>
+                <w:sz w:val="14"/>
+                <w:szCs w:val="14"/>
+              </w:rPr>
+            </w:pPr>
+            <w:r>
+              <w:rPr>
+                <w:rFonts w:ascii="Times New Roman" w:eastAsia="Times New Roman" w:hAnsi="Times New Roman" w:cs="Times New Roman"/>
+                <w:sz w:val="14"/>
+                <w:szCs w:val="14"/>
+              </w:rPr>
+              <w:t>Adecuado para proyectos de alto riesgo o aquellos con mucha incertidumbre. Ideal para proyectos donde los requerimientos pueden cambiar frecuentemente.</w:t>
+            </w:r>
+          </w:p>
+        </w:tc>
+        <w:tc>
+          <w:tcPr>
+            <w:tcW w:w="0" w:type="auto"/>
+            <w:vAlign w:val="center"/>
+            <w:hideMark/>
+          </w:tcPr>
+          <w:p>
+            <w:pPr>
+              <w:spacing w:line="240" w:lineRule="auto"/>
+              <w:rPr>
+                <w:rFonts w:ascii="Times New Roman" w:eastAsia="Times New Roman" w:hAnsi="Times New Roman" w:cs="Times New Roman"/>
+                <w:sz w:val="14"/>
+                <w:szCs w:val="14"/>
+              </w:rPr>
+            </w:pPr>
+            <w:r>
+              <w:rPr>
+                <w:rFonts w:ascii="Times New Roman" w:eastAsia="Times New Roman" w:hAnsi="Times New Roman" w:cs="Times New Roman"/>
+                <w:sz w:val="14"/>
+                <w:szCs w:val="14"/>
+              </w:rPr>
+              <w:t>Es ideal para proyectos más grandes y complejos, que necesitan un enfoque estructurado con roles y procesos bien definidos. También es útil en proyectos con requisitos claros desde el inicio, pero que aún permiten iteraciones.</w:t>
+            </w:r>
+          </w:p>
+        </w:tc>
+      </w:tr>
+    </w:tbl>
+    <w:p>
+      <w:pPr>
+        <w:spacing w:before="240" w:after="240"/>
+        <w:rPr>
+          <w:rFonts w:ascii="Times New Roman" w:eastAsia="Times New Roman" w:hAnsi="Times New Roman" w:cs="Times New Roman"/>
+          <w:sz w:val="14"/>
+          <w:szCs w:val="14"/>
+        </w:rPr>
+      </w:pPr>
+    </w:p>
     <w:sectPr>
-      <w:footerReference w:type="default" r:id="rId8"/>
+      <w:footerReference w:type="default" r:id="rId9"/>
       <w:pgSz w:w="11906" w:h="16838"/>
       <w:pgMar w:top="1417" w:right="1701" w:bottom="1417" w:left="1701" w:header="708" w:footer="708" w:gutter="0"/>
       <w:pgNumType w:start="0"/>
@@ -5465,6 +6812,31 @@
       <w:szCs w:val="48"/>
     </w:rPr>
   </w:style>
+  <w:style w:type="character" w:styleId="Referenciaintensa">
+    <w:name w:val="Intense Reference"/>
+    <w:basedOn w:val="Fuentedeprrafopredeter"/>
+    <w:uiPriority w:val="32"/>
+    <w:qFormat/>
+    <w:rsid w:val="002705AF"/>
+    <w:rPr>
+      <w:b/>
+      <w:bCs/>
+      <w:smallCaps/>
+      <w:color w:val="5B9BD5" w:themeColor="accent1"/>
+      <w:spacing w:val="5"/>
+    </w:rPr>
+  </w:style>
+  <w:style w:type="character" w:styleId="Referenciasutil">
+    <w:name w:val="Subtle Reference"/>
+    <w:basedOn w:val="Fuentedeprrafopredeter"/>
+    <w:uiPriority w:val="31"/>
+    <w:qFormat/>
+    <w:rsid w:val="002705AF"/>
+    <w:rPr>
+      <w:smallCaps/>
+      <w:color w:val="5A5A5A" w:themeColor="text1" w:themeTint="A5"/>
+    </w:rPr>
+  </w:style>
 </w:styles>
 </file>
 
@@ -5735,6 +7107,10 @@
 </go:gDocsCustomXmlDataStorage>
 </file>
 
+<file path=customXml/item2.xml><?xml version="1.0" encoding="utf-8"?>
+<b:Sources xmlns:b="http://schemas.openxmlformats.org/officeDocument/2006/bibliography" xmlns="http://schemas.openxmlformats.org/officeDocument/2006/bibliography" SelectedStyle="\APASixthEditionOfficeOnline.xsl" StyleName="APA" Version="6"/>
+</file>
+
 <file path=customXml/itemProps1.xml><?xml version="1.0" encoding="utf-8"?>
 <ds:datastoreItem xmlns:ds="http://schemas.openxmlformats.org/officeDocument/2006/customXml" ds:itemID="{11111111-1234-1234-1234-123412341234}">
   <ds:schemaRefs>
@@ -5742,4 +7118,12 @@
     <ds:schemaRef ds:uri="http://schemas.openxmlformats.org/officeDocument/2006/relationships"/>
   </ds:schemaRefs>
 </ds:datastoreItem>
+</file>
+
+<file path=customXml/itemProps2.xml><?xml version="1.0" encoding="utf-8"?>
+<ds:datastoreItem xmlns:ds="http://schemas.openxmlformats.org/officeDocument/2006/customXml" ds:itemID="{CE9A6F9B-527B-4FCC-AFF1-6003E8767620}">
+  <ds:schemaRefs>
+    <ds:schemaRef ds:uri="http://schemas.openxmlformats.org/officeDocument/2006/bibliography"/>
+  </ds:schemaRefs>
+</ds:datastoreItem>
 </file>
</xml_diff>